<commit_message>
Gráficas de Valerie y pruebas de app2
</commit_message>
<xml_diff>
--- a/foreign_proyects/v_analisis/analisis_val_3.docx
+++ b/foreign_proyects/v_analisis/analisis_val_3.docx
@@ -39,19 +39,19 @@
         <w:pStyle w:val="Fecha"/>
       </w:pPr>
       <w:r>
-        <w:t xml:space="preserve">jueves,</w:t>
+        <w:t xml:space="preserve">domingo,</w:t>
       </w:r>
       <w:r>
         <w:t xml:space="preserve"> </w:t>
       </w:r>
       <w:r>
-        <w:t xml:space="preserve">noviembre</w:t>
+        <w:t xml:space="preserve">diciembre</w:t>
       </w:r>
       <w:r>
         <w:t xml:space="preserve"> </w:t>
       </w:r>
       <w:r>
-        <w:t xml:space="preserve">28,</w:t>
+        <w:t xml:space="preserve">01,</w:t>
       </w:r>
       <w:r>
         <w:t xml:space="preserve"> </w:t>
@@ -104,6 +104,720 @@
         <w:t xml:space="preserve">## Adjusted p-values used the bonferroni method.</w:t>
       </w:r>
     </w:p>
+    <w:tbl xmlns:w="http://schemas.openxmlformats.org/wordprocessingml/2006/main" xmlns:r="http://schemas.openxmlformats.org/officeDocument/2006/relationships" xmlns:w14="http://schemas.microsoft.com/office/word/2010/wordml" xmlns:wp="http://schemas.openxmlformats.org/drawingml/2006/wordprocessingDrawing" xmlns:a="http://schemas.openxmlformats.org/drawingml/2006/main" xmlns:pic="http://schemas.openxmlformats.org/drawingml/2006/picture">
+      <w:tblPr>
+        <w:tblLayout w:type="fixed"/>
+        <w:jc w:val="center"/>
+      </w:tblPr>
+      <w:tblGrid>
+        <w:gridCol w:w="5833"/>
+        <w:gridCol w:w="4724"/>
+        <w:gridCol w:w="5036"/>
+        <w:gridCol w:w="1134"/>
+        <w:gridCol w:w="6020"/>
+      </w:tblGrid>
+      <w:tr>
+        <w:trPr>
+          <w:cantSplit/>
+          <w:trHeight w:val="466" w:hRule="exact"/>
+          <w:tblHeader/>
+        </w:trPr>
+        <w:tc>
+          <w:tcPr>
+            <w:tcBorders>
+              <w:bottom w:val="single" w:sz="8" w:space="0" w:color="666666"/>
+              <w:top w:val="single" w:sz="8" w:space="0" w:color="666666"/>
+              <w:left w:val="single" w:sz="8" w:space="0" w:color="666666"/>
+              <w:right w:val="single" w:sz="8" w:space="0" w:color="666666"/>
+            </w:tcBorders>
+            <w:shd w:val="clear" w:color="auto" w:fill="FFFFFF"/>
+            <w:tcMar>
+              <w:top w:w="0" w:type="dxa"/>
+              <w:bottom w:w="0" w:type="dxa"/>
+              <w:left w:w="0" w:type="dxa"/>
+              <w:right w:w="0" w:type="dxa"/>
+            </w:tcMar>
+            <w:vAlign w:val="center"/>
+          </w:tcPr>
+          <w:p>
+            <w:pPr>
+              <w:jc w:val="right"/>
+              <w:spacing w:after="40" w:before="40"/>
+              <w:ind w:firstLine="0" w:left="100" w:right="100"/>
+            </w:pPr>
+            <w:r xmlns:w="http://schemas.openxmlformats.org/wordprocessingml/2006/main" xmlns:wp="http://schemas.openxmlformats.org/drawingml/2006/wordprocessingDrawing" xmlns:r="http://schemas.openxmlformats.org/officeDocument/2006/relationships" xmlns:w14="http://schemas.microsoft.com/office/word/2010/wordml">
+              <w:rPr>
+                <w:rFonts w:ascii="calibri" w:hAnsi="calibri" w:eastAsia="calibri" w:cs="calibri"/>
+                <w:b/>
+                <w:sz w:val="24"/>
+                <w:szCs w:val="24"/>
+                <w:color w:val="111111"/>
+              </w:rPr>
+              <w:t xml:space="preserve">Grupo de tratamiento</w:t>
+            </w:r>
+          </w:p>
+        </w:tc>
+        <w:tc>
+          <w:tcPr>
+            <w:tcBorders>
+              <w:bottom w:val="single" w:sz="8" w:space="0" w:color="666666"/>
+              <w:top w:val="single" w:sz="8" w:space="0" w:color="666666"/>
+              <w:left w:val="single" w:sz="8" w:space="0" w:color="666666"/>
+              <w:right w:val="single" w:sz="8" w:space="0" w:color="666666"/>
+            </w:tcBorders>
+            <w:shd w:val="clear" w:color="auto" w:fill="FFFFFF"/>
+            <w:tcMar>
+              <w:top w:w="0" w:type="dxa"/>
+              <w:bottom w:w="0" w:type="dxa"/>
+              <w:left w:w="0" w:type="dxa"/>
+              <w:right w:w="0" w:type="dxa"/>
+            </w:tcMar>
+            <w:vAlign w:val="center"/>
+          </w:tcPr>
+          <w:p>
+            <w:pPr>
+              <w:jc w:val="right"/>
+              <w:spacing w:after="40" w:before="40"/>
+              <w:ind w:firstLine="0" w:left="100" w:right="100"/>
+            </w:pPr>
+            <w:r xmlns:w="http://schemas.openxmlformats.org/wordprocessingml/2006/main" xmlns:wp="http://schemas.openxmlformats.org/drawingml/2006/wordprocessingDrawing" xmlns:r="http://schemas.openxmlformats.org/officeDocument/2006/relationships" xmlns:w14="http://schemas.microsoft.com/office/word/2010/wordml">
+              <w:rPr>
+                <w:rFonts w:ascii="calibri" w:hAnsi="calibri" w:eastAsia="calibri" w:cs="calibri"/>
+                <w:b/>
+                <w:sz w:val="24"/>
+                <w:szCs w:val="24"/>
+                <w:color w:val="111111"/>
+              </w:rPr>
+              <w:t xml:space="preserve">Alcanzó meta de colesterol LDL de 70 mg/dL</w:t>
+            </w:r>
+          </w:p>
+        </w:tc>
+        <w:tc>
+          <w:tcPr>
+            <w:tcBorders>
+              <w:bottom w:val="single" w:sz="8" w:space="0" w:color="666666"/>
+              <w:top w:val="single" w:sz="8" w:space="0" w:color="666666"/>
+              <w:left w:val="single" w:sz="8" w:space="0" w:color="666666"/>
+              <w:right w:val="single" w:sz="8" w:space="0" w:color="666666"/>
+            </w:tcBorders>
+            <w:shd w:val="clear" w:color="auto" w:fill="FFFFFF"/>
+            <w:tcMar>
+              <w:top w:w="0" w:type="dxa"/>
+              <w:bottom w:w="0" w:type="dxa"/>
+              <w:left w:w="0" w:type="dxa"/>
+              <w:right w:w="0" w:type="dxa"/>
+            </w:tcMar>
+            <w:vAlign w:val="center"/>
+          </w:tcPr>
+          <w:p>
+            <w:pPr>
+              <w:jc w:val="right"/>
+              <w:spacing w:after="40" w:before="40"/>
+              <w:ind w:firstLine="0" w:left="100" w:right="100"/>
+            </w:pPr>
+            <w:r xmlns:w="http://schemas.openxmlformats.org/wordprocessingml/2006/main" xmlns:wp="http://schemas.openxmlformats.org/drawingml/2006/wordprocessingDrawing" xmlns:r="http://schemas.openxmlformats.org/officeDocument/2006/relationships" xmlns:w14="http://schemas.microsoft.com/office/word/2010/wordml">
+              <w:rPr>
+                <w:rFonts w:ascii="calibri" w:hAnsi="calibri" w:eastAsia="calibri" w:cs="calibri"/>
+                <w:b/>
+                <w:sz w:val="24"/>
+                <w:szCs w:val="24"/>
+                <w:color w:val="111111"/>
+              </w:rPr>
+              <w:t xml:space="preserve">No alcanzó meta de colesterol LDL de 70 mg/dL</w:t>
+            </w:r>
+          </w:p>
+        </w:tc>
+        <w:tc>
+          <w:tcPr>
+            <w:tcBorders>
+              <w:bottom w:val="single" w:sz="8" w:space="0" w:color="666666"/>
+              <w:top w:val="single" w:sz="8" w:space="0" w:color="666666"/>
+              <w:left w:val="single" w:sz="8" w:space="0" w:color="666666"/>
+              <w:right w:val="single" w:sz="8" w:space="0" w:color="666666"/>
+            </w:tcBorders>
+            <w:shd w:val="clear" w:color="auto" w:fill="FFFFFF"/>
+            <w:tcMar>
+              <w:top w:w="0" w:type="dxa"/>
+              <w:bottom w:w="0" w:type="dxa"/>
+              <w:left w:w="0" w:type="dxa"/>
+              <w:right w:w="0" w:type="dxa"/>
+            </w:tcMar>
+            <w:vAlign w:val="center"/>
+          </w:tcPr>
+          <w:p>
+            <w:pPr>
+              <w:jc w:val="right"/>
+              <w:spacing w:after="40" w:before="40"/>
+              <w:ind w:firstLine="0" w:left="100" w:right="100"/>
+            </w:pPr>
+            <w:r xmlns:w="http://schemas.openxmlformats.org/wordprocessingml/2006/main" xmlns:wp="http://schemas.openxmlformats.org/drawingml/2006/wordprocessingDrawing" xmlns:r="http://schemas.openxmlformats.org/officeDocument/2006/relationships" xmlns:w14="http://schemas.microsoft.com/office/word/2010/wordml">
+              <w:rPr>
+                <w:rFonts w:ascii="calibri" w:hAnsi="calibri" w:eastAsia="calibri" w:cs="calibri"/>
+                <w:b/>
+                <w:sz w:val="24"/>
+                <w:szCs w:val="24"/>
+                <w:color w:val="111111"/>
+              </w:rPr>
+              <w:t xml:space="preserve">p-value</w:t>
+            </w:r>
+          </w:p>
+        </w:tc>
+        <w:tc>
+          <w:tcPr>
+            <w:tcBorders>
+              <w:bottom w:val="single" w:sz="8" w:space="0" w:color="666666"/>
+              <w:top w:val="single" w:sz="8" w:space="0" w:color="666666"/>
+              <w:left w:val="single" w:sz="8" w:space="0" w:color="666666"/>
+              <w:right w:val="single" w:sz="8" w:space="0" w:color="666666"/>
+            </w:tcBorders>
+            <w:shd w:val="clear" w:color="auto" w:fill="FFFFFF"/>
+            <w:tcMar>
+              <w:top w:w="0" w:type="dxa"/>
+              <w:bottom w:w="0" w:type="dxa"/>
+              <w:left w:w="0" w:type="dxa"/>
+              <w:right w:w="0" w:type="dxa"/>
+            </w:tcMar>
+            <w:vAlign w:val="center"/>
+          </w:tcPr>
+          <w:p>
+            <w:pPr>
+              <w:jc w:val="right"/>
+              <w:spacing w:after="40" w:before="40"/>
+              <w:ind w:firstLine="0" w:left="100" w:right="100"/>
+            </w:pPr>
+            <w:r xmlns:w="http://schemas.openxmlformats.org/wordprocessingml/2006/main" xmlns:wp="http://schemas.openxmlformats.org/drawingml/2006/wordprocessingDrawing" xmlns:r="http://schemas.openxmlformats.org/officeDocument/2006/relationships" xmlns:w14="http://schemas.microsoft.com/office/word/2010/wordml">
+              <w:rPr>
+                <w:rFonts w:ascii="calibri" w:hAnsi="calibri" w:eastAsia="calibri" w:cs="calibri"/>
+                <w:b/>
+                <w:sz w:val="24"/>
+                <w:szCs w:val="24"/>
+                <w:color w:val="111111"/>
+              </w:rPr>
+              <w:t xml:space="preserve">p Inter-grupo</w:t>
+            </w:r>
+          </w:p>
+        </w:tc>
+      </w:tr>
+      <w:tr>
+        <w:trPr>
+          <w:cantSplit/>
+          <w:trHeight w:val="446" w:hRule="exact"/>
+        </w:trPr>
+        <w:tc>
+          <w:tcPr>
+            <w:tcBorders>
+              <w:bottom w:val="single" w:sz="8" w:space="0" w:color="666666"/>
+              <w:top w:val="single" w:sz="8" w:space="0" w:color="666666"/>
+              <w:left w:val="single" w:sz="8" w:space="0" w:color="666666"/>
+              <w:right w:val="single" w:sz="8" w:space="0" w:color="666666"/>
+            </w:tcBorders>
+            <w:shd w:val="clear" w:color="auto" w:fill="FFFFFF"/>
+            <w:tcMar>
+              <w:top w:w="0" w:type="dxa"/>
+              <w:bottom w:w="0" w:type="dxa"/>
+              <w:left w:w="0" w:type="dxa"/>
+              <w:right w:w="0" w:type="dxa"/>
+            </w:tcMar>
+            <w:vAlign w:val="center"/>
+          </w:tcPr>
+          <w:p>
+            <w:pPr>
+              <w:jc w:val="right"/>
+              <w:spacing w:after="40" w:before="40"/>
+              <w:ind w:firstLine="0" w:left="100" w:right="100"/>
+            </w:pPr>
+            <w:r xmlns:w="http://schemas.openxmlformats.org/wordprocessingml/2006/main" xmlns:wp="http://schemas.openxmlformats.org/drawingml/2006/wordprocessingDrawing" xmlns:r="http://schemas.openxmlformats.org/officeDocument/2006/relationships" xmlns:w14="http://schemas.microsoft.com/office/word/2010/wordml">
+              <w:rPr>
+                <w:rFonts w:ascii="calibri" w:hAnsi="calibri" w:eastAsia="calibri" w:cs="calibri"/>
+                <w:sz w:val="22"/>
+                <w:szCs w:val="22"/>
+                <w:color w:val="111111"/>
+              </w:rPr>
+              <w:t xml:space="preserve">Grupo 1 (Atorvastatina 20 mg + Fenofibrato 160 mg)</w:t>
+              <w:br/>
+              <w:t xml:space="preserve"> N = 85</w:t>
+            </w:r>
+          </w:p>
+        </w:tc>
+        <w:tc>
+          <w:tcPr>
+            <w:tcBorders>
+              <w:bottom w:val="single" w:sz="8" w:space="0" w:color="666666"/>
+              <w:top w:val="single" w:sz="8" w:space="0" w:color="666666"/>
+              <w:left w:val="single" w:sz="8" w:space="0" w:color="666666"/>
+              <w:right w:val="single" w:sz="8" w:space="0" w:color="666666"/>
+            </w:tcBorders>
+            <w:shd w:val="clear" w:color="auto" w:fill="FFFFFF"/>
+            <w:tcMar>
+              <w:top w:w="0" w:type="dxa"/>
+              <w:bottom w:w="0" w:type="dxa"/>
+              <w:left w:w="0" w:type="dxa"/>
+              <w:right w:w="0" w:type="dxa"/>
+            </w:tcMar>
+            <w:vAlign w:val="center"/>
+          </w:tcPr>
+          <w:p>
+            <w:pPr>
+              <w:jc w:val="right"/>
+              <w:spacing w:after="40" w:before="40"/>
+              <w:ind w:firstLine="0" w:left="100" w:right="100"/>
+            </w:pPr>
+            <w:r xmlns:w="http://schemas.openxmlformats.org/wordprocessingml/2006/main" xmlns:wp="http://schemas.openxmlformats.org/drawingml/2006/wordprocessingDrawing" xmlns:r="http://schemas.openxmlformats.org/officeDocument/2006/relationships" xmlns:w14="http://schemas.microsoft.com/office/word/2010/wordml">
+              <w:rPr>
+                <w:rFonts w:ascii="calibri" w:hAnsi="calibri" w:eastAsia="calibri" w:cs="calibri"/>
+                <w:sz w:val="22"/>
+                <w:szCs w:val="22"/>
+                <w:color w:val="111111"/>
+              </w:rPr>
+              <w:t xml:space="preserve">54.1% (46)</w:t>
+            </w:r>
+          </w:p>
+        </w:tc>
+        <w:tc>
+          <w:tcPr>
+            <w:tcBorders>
+              <w:bottom w:val="single" w:sz="8" w:space="0" w:color="666666"/>
+              <w:top w:val="single" w:sz="8" w:space="0" w:color="666666"/>
+              <w:left w:val="single" w:sz="8" w:space="0" w:color="666666"/>
+              <w:right w:val="single" w:sz="8" w:space="0" w:color="666666"/>
+            </w:tcBorders>
+            <w:shd w:val="clear" w:color="auto" w:fill="FFFFFF"/>
+            <w:tcMar>
+              <w:top w:w="0" w:type="dxa"/>
+              <w:bottom w:w="0" w:type="dxa"/>
+              <w:left w:w="0" w:type="dxa"/>
+              <w:right w:w="0" w:type="dxa"/>
+            </w:tcMar>
+            <w:vAlign w:val="center"/>
+          </w:tcPr>
+          <w:p>
+            <w:pPr>
+              <w:jc w:val="right"/>
+              <w:spacing w:after="40" w:before="40"/>
+              <w:ind w:firstLine="0" w:left="100" w:right="100"/>
+            </w:pPr>
+            <w:r xmlns:w="http://schemas.openxmlformats.org/wordprocessingml/2006/main" xmlns:wp="http://schemas.openxmlformats.org/drawingml/2006/wordprocessingDrawing" xmlns:r="http://schemas.openxmlformats.org/officeDocument/2006/relationships" xmlns:w14="http://schemas.microsoft.com/office/word/2010/wordml">
+              <w:rPr>
+                <w:rFonts w:ascii="calibri" w:hAnsi="calibri" w:eastAsia="calibri" w:cs="calibri"/>
+                <w:sz w:val="22"/>
+                <w:szCs w:val="22"/>
+                <w:color w:val="111111"/>
+              </w:rPr>
+              <w:t xml:space="preserve">45.9% (39)</w:t>
+            </w:r>
+          </w:p>
+        </w:tc>
+        <w:tc>
+          <w:tcPr>
+            <w:vMerge w:val="restart"/>
+            <w:tcBorders>
+              <w:bottom w:val="single" w:sz="8" w:space="0" w:color="666666"/>
+              <w:top w:val="single" w:sz="8" w:space="0" w:color="666666"/>
+              <w:left w:val="single" w:sz="8" w:space="0" w:color="666666"/>
+              <w:right w:val="single" w:sz="8" w:space="0" w:color="666666"/>
+            </w:tcBorders>
+            <w:shd w:val="clear" w:color="auto" w:fill="FFFFFF"/>
+            <w:tcMar>
+              <w:top w:w="0" w:type="dxa"/>
+              <w:bottom w:w="0" w:type="dxa"/>
+              <w:left w:w="0" w:type="dxa"/>
+              <w:right w:w="0" w:type="dxa"/>
+            </w:tcMar>
+            <w:vAlign w:val="center"/>
+          </w:tcPr>
+          <w:p>
+            <w:pPr>
+              <w:jc w:val="right"/>
+              <w:spacing w:after="40" w:before="40"/>
+              <w:ind w:firstLine="0" w:left="100" w:right="100"/>
+            </w:pPr>
+            <w:r xmlns:w="http://schemas.openxmlformats.org/wordprocessingml/2006/main" xmlns:wp="http://schemas.openxmlformats.org/drawingml/2006/wordprocessingDrawing" xmlns:r="http://schemas.openxmlformats.org/officeDocument/2006/relationships" xmlns:w14="http://schemas.microsoft.com/office/word/2010/wordml">
+              <w:rPr>
+                <w:rFonts w:ascii="calibri" w:hAnsi="calibri" w:eastAsia="calibri" w:cs="calibri"/>
+                <w:sz w:val="22"/>
+                <w:szCs w:val="22"/>
+                <w:color w:val="111111"/>
+              </w:rPr>
+              <w:t xml:space="preserve">&lt; 0.001</w:t>
+            </w:r>
+          </w:p>
+        </w:tc>
+        <w:tc>
+          <w:tcPr>
+            <w:tcBorders>
+              <w:bottom w:val="single" w:sz="8" w:space="0" w:color="666666"/>
+              <w:top w:val="single" w:sz="8" w:space="0" w:color="666666"/>
+              <w:left w:val="single" w:sz="8" w:space="0" w:color="666666"/>
+              <w:right w:val="single" w:sz="8" w:space="0" w:color="666666"/>
+            </w:tcBorders>
+            <w:shd w:val="clear" w:color="auto" w:fill="FFFFFF"/>
+            <w:tcMar>
+              <w:top w:w="0" w:type="dxa"/>
+              <w:bottom w:w="0" w:type="dxa"/>
+              <w:left w:w="0" w:type="dxa"/>
+              <w:right w:w="0" w:type="dxa"/>
+            </w:tcMar>
+            <w:vAlign w:val="center"/>
+          </w:tcPr>
+          <w:p>
+            <w:pPr>
+              <w:jc w:val="right"/>
+              <w:spacing w:after="40" w:before="40"/>
+              <w:ind w:firstLine="0" w:left="100" w:right="100"/>
+            </w:pPr>
+            <w:r xmlns:w="http://schemas.openxmlformats.org/wordprocessingml/2006/main" xmlns:wp="http://schemas.openxmlformats.org/drawingml/2006/wordprocessingDrawing" xmlns:r="http://schemas.openxmlformats.org/officeDocument/2006/relationships" xmlns:w14="http://schemas.microsoft.com/office/word/2010/wordml">
+              <w:rPr>
+                <w:rFonts w:ascii="calibri" w:hAnsi="calibri" w:eastAsia="calibri" w:cs="calibri"/>
+                <w:sz w:val="22"/>
+                <w:szCs w:val="22"/>
+                <w:color w:val="111111"/>
+              </w:rPr>
+              <w:t xml:space="preserve">Grupo 1 vs 2: 0.535 Grupo 1 vs 3: &lt; 0.001 Grupo 2 vs 3: &lt; 0.001</w:t>
+            </w:r>
+          </w:p>
+        </w:tc>
+      </w:tr>
+      <w:tr>
+        <w:trPr>
+          <w:cantSplit/>
+          <w:trHeight w:val="446" w:hRule="exact"/>
+        </w:trPr>
+        <w:tc>
+          <w:tcPr>
+            <w:tcBorders>
+              <w:bottom w:val="single" w:sz="8" w:space="0" w:color="666666"/>
+              <w:top w:val="single" w:sz="8" w:space="0" w:color="666666"/>
+              <w:left w:val="single" w:sz="8" w:space="0" w:color="666666"/>
+              <w:right w:val="single" w:sz="8" w:space="0" w:color="666666"/>
+            </w:tcBorders>
+            <w:shd w:val="clear" w:color="auto" w:fill="FFFFFF"/>
+            <w:tcMar>
+              <w:top w:w="0" w:type="dxa"/>
+              <w:bottom w:w="0" w:type="dxa"/>
+              <w:left w:w="0" w:type="dxa"/>
+              <w:right w:w="0" w:type="dxa"/>
+            </w:tcMar>
+            <w:vAlign w:val="center"/>
+          </w:tcPr>
+          <w:p>
+            <w:pPr>
+              <w:jc w:val="right"/>
+              <w:spacing w:after="40" w:before="40"/>
+              <w:ind w:firstLine="0" w:left="100" w:right="100"/>
+            </w:pPr>
+            <w:r xmlns:w="http://schemas.openxmlformats.org/wordprocessingml/2006/main" xmlns:wp="http://schemas.openxmlformats.org/drawingml/2006/wordprocessingDrawing" xmlns:r="http://schemas.openxmlformats.org/officeDocument/2006/relationships" xmlns:w14="http://schemas.microsoft.com/office/word/2010/wordml">
+              <w:rPr>
+                <w:rFonts w:ascii="calibri" w:hAnsi="calibri" w:eastAsia="calibri" w:cs="calibri"/>
+                <w:sz w:val="22"/>
+                <w:szCs w:val="22"/>
+                <w:color w:val="111111"/>
+              </w:rPr>
+              <w:t xml:space="preserve">Grupo 2 (Atorvastatina 20 mg)</w:t>
+              <w:br/>
+              <w:t xml:space="preserve"> N = 67</w:t>
+            </w:r>
+          </w:p>
+        </w:tc>
+        <w:tc>
+          <w:tcPr>
+            <w:tcBorders>
+              <w:bottom w:val="single" w:sz="8" w:space="0" w:color="666666"/>
+              <w:top w:val="single" w:sz="8" w:space="0" w:color="666666"/>
+              <w:left w:val="single" w:sz="8" w:space="0" w:color="666666"/>
+              <w:right w:val="single" w:sz="8" w:space="0" w:color="666666"/>
+            </w:tcBorders>
+            <w:shd w:val="clear" w:color="auto" w:fill="FFFFFF"/>
+            <w:tcMar>
+              <w:top w:w="0" w:type="dxa"/>
+              <w:bottom w:w="0" w:type="dxa"/>
+              <w:left w:w="0" w:type="dxa"/>
+              <w:right w:w="0" w:type="dxa"/>
+            </w:tcMar>
+            <w:vAlign w:val="center"/>
+          </w:tcPr>
+          <w:p>
+            <w:pPr>
+              <w:jc w:val="right"/>
+              <w:spacing w:after="40" w:before="40"/>
+              <w:ind w:firstLine="0" w:left="100" w:right="100"/>
+            </w:pPr>
+            <w:r xmlns:w="http://schemas.openxmlformats.org/wordprocessingml/2006/main" xmlns:wp="http://schemas.openxmlformats.org/drawingml/2006/wordprocessingDrawing" xmlns:r="http://schemas.openxmlformats.org/officeDocument/2006/relationships" xmlns:w14="http://schemas.microsoft.com/office/word/2010/wordml">
+              <w:rPr>
+                <w:rFonts w:ascii="calibri" w:hAnsi="calibri" w:eastAsia="calibri" w:cs="calibri"/>
+                <w:sz w:val="22"/>
+                <w:szCs w:val="22"/>
+                <w:color w:val="111111"/>
+              </w:rPr>
+              <w:t xml:space="preserve">41.8% (28)</w:t>
+            </w:r>
+          </w:p>
+        </w:tc>
+        <w:tc>
+          <w:tcPr>
+            <w:tcBorders>
+              <w:bottom w:val="single" w:sz="8" w:space="0" w:color="666666"/>
+              <w:top w:val="single" w:sz="8" w:space="0" w:color="666666"/>
+              <w:left w:val="single" w:sz="8" w:space="0" w:color="666666"/>
+              <w:right w:val="single" w:sz="8" w:space="0" w:color="666666"/>
+            </w:tcBorders>
+            <w:shd w:val="clear" w:color="auto" w:fill="FFFFFF"/>
+            <w:tcMar>
+              <w:top w:w="0" w:type="dxa"/>
+              <w:bottom w:w="0" w:type="dxa"/>
+              <w:left w:w="0" w:type="dxa"/>
+              <w:right w:w="0" w:type="dxa"/>
+            </w:tcMar>
+            <w:vAlign w:val="center"/>
+          </w:tcPr>
+          <w:p>
+            <w:pPr>
+              <w:jc w:val="right"/>
+              <w:spacing w:after="40" w:before="40"/>
+              <w:ind w:firstLine="0" w:left="100" w:right="100"/>
+            </w:pPr>
+            <w:r xmlns:w="http://schemas.openxmlformats.org/wordprocessingml/2006/main" xmlns:wp="http://schemas.openxmlformats.org/drawingml/2006/wordprocessingDrawing" xmlns:r="http://schemas.openxmlformats.org/officeDocument/2006/relationships" xmlns:w14="http://schemas.microsoft.com/office/word/2010/wordml">
+              <w:rPr>
+                <w:rFonts w:ascii="calibri" w:hAnsi="calibri" w:eastAsia="calibri" w:cs="calibri"/>
+                <w:sz w:val="22"/>
+                <w:szCs w:val="22"/>
+                <w:color w:val="111111"/>
+              </w:rPr>
+              <w:t xml:space="preserve">58.2% (39)</w:t>
+            </w:r>
+          </w:p>
+        </w:tc>
+        <w:tc>
+          <w:tcPr>
+            <w:vMerge/>
+            <w:tcBorders>
+              <w:bottom w:val="single" w:sz="8" w:space="0" w:color="666666"/>
+              <w:top w:val="single" w:sz="8" w:space="0" w:color="666666"/>
+              <w:left w:val="single" w:sz="8" w:space="0" w:color="666666"/>
+              <w:right w:val="single" w:sz="8" w:space="0" w:color="666666"/>
+            </w:tcBorders>
+            <w:shd w:val="clear" w:color="auto" w:fill="FFFFFF"/>
+            <w:tcMar>
+              <w:top w:w="0" w:type="dxa"/>
+              <w:bottom w:w="0" w:type="dxa"/>
+              <w:left w:w="0" w:type="dxa"/>
+              <w:right w:w="0" w:type="dxa"/>
+            </w:tcMar>
+            <w:vAlign w:val="center"/>
+          </w:tcPr>
+          <w:p>
+            <w:pPr>
+              <w:jc w:val="right"/>
+              <w:spacing w:after="40" w:before="40"/>
+              <w:ind w:firstLine="0" w:left="100" w:right="100"/>
+            </w:pPr>
+          </w:p>
+        </w:tc>
+        <w:tc>
+          <w:tcPr>
+            <w:tcBorders>
+              <w:bottom w:val="single" w:sz="8" w:space="0" w:color="666666"/>
+              <w:top w:val="single" w:sz="8" w:space="0" w:color="666666"/>
+              <w:left w:val="single" w:sz="8" w:space="0" w:color="666666"/>
+              <w:right w:val="single" w:sz="8" w:space="0" w:color="666666"/>
+            </w:tcBorders>
+            <w:shd w:val="clear" w:color="auto" w:fill="FFFFFF"/>
+            <w:tcMar>
+              <w:top w:w="0" w:type="dxa"/>
+              <w:bottom w:w="0" w:type="dxa"/>
+              <w:left w:w="0" w:type="dxa"/>
+              <w:right w:w="0" w:type="dxa"/>
+            </w:tcMar>
+            <w:vAlign w:val="center"/>
+          </w:tcPr>
+          <w:p>
+            <w:pPr>
+              <w:jc w:val="right"/>
+              <w:spacing w:after="40" w:before="40"/>
+              <w:ind w:firstLine="0" w:left="100" w:right="100"/>
+            </w:pPr>
+            <w:r xmlns:w="http://schemas.openxmlformats.org/wordprocessingml/2006/main" xmlns:wp="http://schemas.openxmlformats.org/drawingml/2006/wordprocessingDrawing" xmlns:r="http://schemas.openxmlformats.org/officeDocument/2006/relationships" xmlns:w14="http://schemas.microsoft.com/office/word/2010/wordml">
+              <w:rPr>
+                <w:rFonts w:ascii="calibri" w:hAnsi="calibri" w:eastAsia="calibri" w:cs="calibri"/>
+                <w:sz w:val="22"/>
+                <w:szCs w:val="22"/>
+                <w:color w:val="111111"/>
+              </w:rPr>
+              <w:t xml:space="preserve">Grupo 1 vs 2: 0.535 Grupo 1 vs 3: &lt; 0.001 Grupo 2 vs 3: &lt; 0.001</w:t>
+            </w:r>
+          </w:p>
+        </w:tc>
+      </w:tr>
+      <w:tr>
+        <w:trPr>
+          <w:cantSplit/>
+          <w:trHeight w:val="446" w:hRule="exact"/>
+        </w:trPr>
+        <w:tc>
+          <w:tcPr>
+            <w:tcBorders>
+              <w:bottom w:val="single" w:sz="8" w:space="0" w:color="666666"/>
+              <w:top w:val="single" w:sz="8" w:space="0" w:color="666666"/>
+              <w:left w:val="single" w:sz="8" w:space="0" w:color="666666"/>
+              <w:right w:val="single" w:sz="8" w:space="0" w:color="666666"/>
+            </w:tcBorders>
+            <w:shd w:val="clear" w:color="auto" w:fill="FFFFFF"/>
+            <w:tcMar>
+              <w:top w:w="0" w:type="dxa"/>
+              <w:bottom w:w="0" w:type="dxa"/>
+              <w:left w:w="0" w:type="dxa"/>
+              <w:right w:w="0" w:type="dxa"/>
+            </w:tcMar>
+            <w:vAlign w:val="center"/>
+          </w:tcPr>
+          <w:p>
+            <w:pPr>
+              <w:jc w:val="right"/>
+              <w:spacing w:after="40" w:before="40"/>
+              <w:ind w:firstLine="0" w:left="100" w:right="100"/>
+            </w:pPr>
+            <w:r xmlns:w="http://schemas.openxmlformats.org/wordprocessingml/2006/main" xmlns:wp="http://schemas.openxmlformats.org/drawingml/2006/wordprocessingDrawing" xmlns:r="http://schemas.openxmlformats.org/officeDocument/2006/relationships" xmlns:w14="http://schemas.microsoft.com/office/word/2010/wordml">
+              <w:rPr>
+                <w:rFonts w:ascii="calibri" w:hAnsi="calibri" w:eastAsia="calibri" w:cs="calibri"/>
+                <w:sz w:val="22"/>
+                <w:szCs w:val="22"/>
+                <w:color w:val="111111"/>
+              </w:rPr>
+              <w:t xml:space="preserve">Grupo 3 (Fenofibrato 160 mg)</w:t>
+              <w:br/>
+              <w:t xml:space="preserve"> N = 88</w:t>
+            </w:r>
+          </w:p>
+        </w:tc>
+        <w:tc>
+          <w:tcPr>
+            <w:tcBorders>
+              <w:bottom w:val="single" w:sz="8" w:space="0" w:color="666666"/>
+              <w:top w:val="single" w:sz="8" w:space="0" w:color="666666"/>
+              <w:left w:val="single" w:sz="8" w:space="0" w:color="666666"/>
+              <w:right w:val="single" w:sz="8" w:space="0" w:color="666666"/>
+            </w:tcBorders>
+            <w:shd w:val="clear" w:color="auto" w:fill="FFFFFF"/>
+            <w:tcMar>
+              <w:top w:w="0" w:type="dxa"/>
+              <w:bottom w:w="0" w:type="dxa"/>
+              <w:left w:w="0" w:type="dxa"/>
+              <w:right w:w="0" w:type="dxa"/>
+            </w:tcMar>
+            <w:vAlign w:val="center"/>
+          </w:tcPr>
+          <w:p>
+            <w:pPr>
+              <w:jc w:val="right"/>
+              <w:spacing w:after="40" w:before="40"/>
+              <w:ind w:firstLine="0" w:left="100" w:right="100"/>
+            </w:pPr>
+            <w:r xmlns:w="http://schemas.openxmlformats.org/wordprocessingml/2006/main" xmlns:wp="http://schemas.openxmlformats.org/drawingml/2006/wordprocessingDrawing" xmlns:r="http://schemas.openxmlformats.org/officeDocument/2006/relationships" xmlns:w14="http://schemas.microsoft.com/office/word/2010/wordml">
+              <w:rPr>
+                <w:rFonts w:ascii="calibri" w:hAnsi="calibri" w:eastAsia="calibri" w:cs="calibri"/>
+                <w:sz w:val="22"/>
+                <w:szCs w:val="22"/>
+                <w:color w:val="111111"/>
+              </w:rPr>
+              <w:t xml:space="preserve">8% (7)</w:t>
+            </w:r>
+          </w:p>
+        </w:tc>
+        <w:tc>
+          <w:tcPr>
+            <w:tcBorders>
+              <w:bottom w:val="single" w:sz="8" w:space="0" w:color="666666"/>
+              <w:top w:val="single" w:sz="8" w:space="0" w:color="666666"/>
+              <w:left w:val="single" w:sz="8" w:space="0" w:color="666666"/>
+              <w:right w:val="single" w:sz="8" w:space="0" w:color="666666"/>
+            </w:tcBorders>
+            <w:shd w:val="clear" w:color="auto" w:fill="FFFFFF"/>
+            <w:tcMar>
+              <w:top w:w="0" w:type="dxa"/>
+              <w:bottom w:w="0" w:type="dxa"/>
+              <w:left w:w="0" w:type="dxa"/>
+              <w:right w:w="0" w:type="dxa"/>
+            </w:tcMar>
+            <w:vAlign w:val="center"/>
+          </w:tcPr>
+          <w:p>
+            <w:pPr>
+              <w:jc w:val="right"/>
+              <w:spacing w:after="40" w:before="40"/>
+              <w:ind w:firstLine="0" w:left="100" w:right="100"/>
+            </w:pPr>
+            <w:r xmlns:w="http://schemas.openxmlformats.org/wordprocessingml/2006/main" xmlns:wp="http://schemas.openxmlformats.org/drawingml/2006/wordprocessingDrawing" xmlns:r="http://schemas.openxmlformats.org/officeDocument/2006/relationships" xmlns:w14="http://schemas.microsoft.com/office/word/2010/wordml">
+              <w:rPr>
+                <w:rFonts w:ascii="calibri" w:hAnsi="calibri" w:eastAsia="calibri" w:cs="calibri"/>
+                <w:sz w:val="22"/>
+                <w:szCs w:val="22"/>
+                <w:color w:val="111111"/>
+              </w:rPr>
+              <w:t xml:space="preserve">92% (81)</w:t>
+            </w:r>
+          </w:p>
+        </w:tc>
+        <w:tc>
+          <w:tcPr>
+            <w:vMerge/>
+            <w:tcBorders>
+              <w:bottom w:val="single" w:sz="8" w:space="0" w:color="666666"/>
+              <w:top w:val="single" w:sz="8" w:space="0" w:color="666666"/>
+              <w:left w:val="single" w:sz="8" w:space="0" w:color="666666"/>
+              <w:right w:val="single" w:sz="8" w:space="0" w:color="666666"/>
+            </w:tcBorders>
+            <w:shd w:val="clear" w:color="auto" w:fill="FFFFFF"/>
+            <w:tcMar>
+              <w:top w:w="0" w:type="dxa"/>
+              <w:bottom w:w="0" w:type="dxa"/>
+              <w:left w:w="0" w:type="dxa"/>
+              <w:right w:w="0" w:type="dxa"/>
+            </w:tcMar>
+            <w:vAlign w:val="center"/>
+          </w:tcPr>
+          <w:p>
+            <w:pPr>
+              <w:jc w:val="right"/>
+              <w:spacing w:after="40" w:before="40"/>
+              <w:ind w:firstLine="0" w:left="100" w:right="100"/>
+            </w:pPr>
+          </w:p>
+        </w:tc>
+        <w:tc>
+          <w:tcPr>
+            <w:tcBorders>
+              <w:bottom w:val="single" w:sz="8" w:space="0" w:color="666666"/>
+              <w:top w:val="single" w:sz="8" w:space="0" w:color="666666"/>
+              <w:left w:val="single" w:sz="8" w:space="0" w:color="666666"/>
+              <w:right w:val="single" w:sz="8" w:space="0" w:color="666666"/>
+            </w:tcBorders>
+            <w:shd w:val="clear" w:color="auto" w:fill="FFFFFF"/>
+            <w:tcMar>
+              <w:top w:w="0" w:type="dxa"/>
+              <w:bottom w:w="0" w:type="dxa"/>
+              <w:left w:w="0" w:type="dxa"/>
+              <w:right w:w="0" w:type="dxa"/>
+            </w:tcMar>
+            <w:vAlign w:val="center"/>
+          </w:tcPr>
+          <w:p>
+            <w:pPr>
+              <w:jc w:val="right"/>
+              <w:spacing w:after="40" w:before="40"/>
+              <w:ind w:firstLine="0" w:left="100" w:right="100"/>
+            </w:pPr>
+            <w:r xmlns:w="http://schemas.openxmlformats.org/wordprocessingml/2006/main" xmlns:wp="http://schemas.openxmlformats.org/drawingml/2006/wordprocessingDrawing" xmlns:r="http://schemas.openxmlformats.org/officeDocument/2006/relationships" xmlns:w14="http://schemas.microsoft.com/office/word/2010/wordml">
+              <w:rPr>
+                <w:rFonts w:ascii="calibri" w:hAnsi="calibri" w:eastAsia="calibri" w:cs="calibri"/>
+                <w:sz w:val="22"/>
+                <w:szCs w:val="22"/>
+                <w:color w:val="111111"/>
+              </w:rPr>
+              <w:t xml:space="preserve">Grupo 1 vs 2: 0.535 Grupo 1 vs 3: &lt; 0.001 Grupo 2 vs 3: &lt; 0.001</w:t>
+            </w:r>
+          </w:p>
+        </w:tc>
+      </w:tr>
+    </w:tbl>
     <w:p>
       <w:pPr>
         <w:pStyle w:val="FirstParagraph"/>
@@ -2276,6 +2990,819 @@
         </w:tc>
       </w:tr>
     </w:tbl>
+    <w:p>
+      <w:pPr>
+        <w:pStyle w:val="Ttulo2"/>
+      </w:pPr>
+      <w:bookmarkStart w:id="20" w:name="colesterol-ldl-de-70-mgdl"/>
+      <w:r>
+        <w:t xml:space="preserve">Colesterol LDL de 70 mg/dL</w:t>
+      </w:r>
+      <w:bookmarkEnd w:id="20"/>
+    </w:p>
+    <w:p>
+      <w:pPr>
+        <w:pStyle w:val="FirstParagraph"/>
+      </w:pPr>
+      <w:r>
+        <w:drawing>
+          <wp:inline>
+            <wp:extent cx="5600700" cy="3080385"/>
+            <wp:effectExtent b="0" l="0" r="0" t="0"/>
+            <wp:docPr descr="" title="" id="1" name="Picture"/>
+            <a:graphic>
+              <a:graphicData uri="http://schemas.openxmlformats.org/drawingml/2006/picture">
+                <pic:pic>
+                  <pic:nvPicPr>
+                    <pic:cNvPr descr="analisis_val_3_files/figure-docx/unnamed-chunk-8-1.png" id="0" name="Picture"/>
+                    <pic:cNvPicPr>
+                      <a:picLocks noChangeArrowheads="1" noChangeAspect="1"/>
+                    </pic:cNvPicPr>
+                  </pic:nvPicPr>
+                  <pic:blipFill>
+                    <a:blip r:embed="rId21"/>
+                    <a:stretch>
+                      <a:fillRect/>
+                    </a:stretch>
+                  </pic:blipFill>
+                  <pic:spPr bwMode="auto">
+                    <a:xfrm>
+                      <a:off x="0" y="0"/>
+                      <a:ext cx="5600700" cy="3080385"/>
+                    </a:xfrm>
+                    <a:prstGeom prst="rect">
+                      <a:avLst/>
+                    </a:prstGeom>
+                    <a:noFill/>
+                    <a:ln w="9525">
+                      <a:noFill/>
+                      <a:headEnd/>
+                      <a:tailEnd/>
+                    </a:ln>
+                  </pic:spPr>
+                </pic:pic>
+              </a:graphicData>
+            </a:graphic>
+          </wp:inline>
+        </w:drawing>
+      </w:r>
+    </w:p>
+    <w:p>
+      <w:pPr>
+        <w:pStyle w:val="Textoindependiente"/>
+      </w:pPr>
+    </w:p>
+    <w:p>
+      <w:pPr>
+        <w:pStyle w:val="Ttulo2"/>
+      </w:pPr>
+      <w:bookmarkStart w:id="22" w:name="colesterol-ldl-de-100-mgdl"/>
+      <w:r>
+        <w:t xml:space="preserve">Colesterol LDL de 100 mg/dL</w:t>
+      </w:r>
+      <w:bookmarkEnd w:id="22"/>
+    </w:p>
+    <w:p>
+      <w:pPr>
+        <w:pStyle w:val="FirstParagraph"/>
+      </w:pPr>
+      <w:r>
+        <w:drawing>
+          <wp:inline>
+            <wp:extent cx="5600700" cy="3080385"/>
+            <wp:effectExtent b="0" l="0" r="0" t="0"/>
+            <wp:docPr descr="" title="" id="1" name="Picture"/>
+            <a:graphic>
+              <a:graphicData uri="http://schemas.openxmlformats.org/drawingml/2006/picture">
+                <pic:pic>
+                  <pic:nvPicPr>
+                    <pic:cNvPr descr="analisis_val_3_files/figure-docx/unnamed-chunk-10-1.png" id="0" name="Picture"/>
+                    <pic:cNvPicPr>
+                      <a:picLocks noChangeArrowheads="1" noChangeAspect="1"/>
+                    </pic:cNvPicPr>
+                  </pic:nvPicPr>
+                  <pic:blipFill>
+                    <a:blip r:embed="rId23"/>
+                    <a:stretch>
+                      <a:fillRect/>
+                    </a:stretch>
+                  </pic:blipFill>
+                  <pic:spPr bwMode="auto">
+                    <a:xfrm>
+                      <a:off x="0" y="0"/>
+                      <a:ext cx="5600700" cy="3080385"/>
+                    </a:xfrm>
+                    <a:prstGeom prst="rect">
+                      <a:avLst/>
+                    </a:prstGeom>
+                    <a:noFill/>
+                    <a:ln w="9525">
+                      <a:noFill/>
+                      <a:headEnd/>
+                      <a:tailEnd/>
+                    </a:ln>
+                  </pic:spPr>
+                </pic:pic>
+              </a:graphicData>
+            </a:graphic>
+          </wp:inline>
+        </w:drawing>
+      </w:r>
+    </w:p>
+    <w:p>
+      <w:pPr>
+        <w:pStyle w:val="Ttulo2"/>
+      </w:pPr>
+      <w:bookmarkStart w:id="24" w:name="X840c0ac3bfd4b344c1c7c8a0012753763dfdbfe"/>
+      <w:r>
+        <w:t xml:space="preserve">Alcanzó 30% de reducción de colesterol LDL</w:t>
+      </w:r>
+      <w:bookmarkEnd w:id="24"/>
+    </w:p>
+    <w:p>
+      <w:pPr>
+        <w:pStyle w:val="FirstParagraph"/>
+      </w:pPr>
+      <w:r>
+        <w:drawing>
+          <wp:inline>
+            <wp:extent cx="5600700" cy="3080385"/>
+            <wp:effectExtent b="0" l="0" r="0" t="0"/>
+            <wp:docPr descr="" title="" id="1" name="Picture"/>
+            <a:graphic>
+              <a:graphicData uri="http://schemas.openxmlformats.org/drawingml/2006/picture">
+                <pic:pic>
+                  <pic:nvPicPr>
+                    <pic:cNvPr descr="analisis_val_3_files/figure-docx/unnamed-chunk-12-1.png" id="0" name="Picture"/>
+                    <pic:cNvPicPr>
+                      <a:picLocks noChangeArrowheads="1" noChangeAspect="1"/>
+                    </pic:cNvPicPr>
+                  </pic:nvPicPr>
+                  <pic:blipFill>
+                    <a:blip r:embed="rId25"/>
+                    <a:stretch>
+                      <a:fillRect/>
+                    </a:stretch>
+                  </pic:blipFill>
+                  <pic:spPr bwMode="auto">
+                    <a:xfrm>
+                      <a:off x="0" y="0"/>
+                      <a:ext cx="5600700" cy="3080385"/>
+                    </a:xfrm>
+                    <a:prstGeom prst="rect">
+                      <a:avLst/>
+                    </a:prstGeom>
+                    <a:noFill/>
+                    <a:ln w="9525">
+                      <a:noFill/>
+                      <a:headEnd/>
+                      <a:tailEnd/>
+                    </a:ln>
+                  </pic:spPr>
+                </pic:pic>
+              </a:graphicData>
+            </a:graphic>
+          </wp:inline>
+        </w:drawing>
+      </w:r>
+    </w:p>
+    <w:p>
+      <w:pPr>
+        <w:pStyle w:val="Ttulo2"/>
+      </w:pPr>
+      <w:bookmarkStart w:id="26" w:name="Xcc18e9124058dc062decd95fa15eff667789ff4"/>
+      <w:r>
+        <w:t xml:space="preserve">Alcanzó 50% de reducción de colesterol LDL</w:t>
+      </w:r>
+      <w:bookmarkEnd w:id="26"/>
+    </w:p>
+    <w:p>
+      <w:pPr>
+        <w:pStyle w:val="FirstParagraph"/>
+      </w:pPr>
+      <w:r>
+        <w:drawing>
+          <wp:inline>
+            <wp:extent cx="5600700" cy="3080385"/>
+            <wp:effectExtent b="0" l="0" r="0" t="0"/>
+            <wp:docPr descr="" title="" id="1" name="Picture"/>
+            <a:graphic>
+              <a:graphicData uri="http://schemas.openxmlformats.org/drawingml/2006/picture">
+                <pic:pic>
+                  <pic:nvPicPr>
+                    <pic:cNvPr descr="analisis_val_3_files/figure-docx/unnamed-chunk-14-1.png" id="0" name="Picture"/>
+                    <pic:cNvPicPr>
+                      <a:picLocks noChangeArrowheads="1" noChangeAspect="1"/>
+                    </pic:cNvPicPr>
+                  </pic:nvPicPr>
+                  <pic:blipFill>
+                    <a:blip r:embed="rId27"/>
+                    <a:stretch>
+                      <a:fillRect/>
+                    </a:stretch>
+                  </pic:blipFill>
+                  <pic:spPr bwMode="auto">
+                    <a:xfrm>
+                      <a:off x="0" y="0"/>
+                      <a:ext cx="5600700" cy="3080385"/>
+                    </a:xfrm>
+                    <a:prstGeom prst="rect">
+                      <a:avLst/>
+                    </a:prstGeom>
+                    <a:noFill/>
+                    <a:ln w="9525">
+                      <a:noFill/>
+                      <a:headEnd/>
+                      <a:tailEnd/>
+                    </a:ln>
+                  </pic:spPr>
+                </pic:pic>
+              </a:graphicData>
+            </a:graphic>
+          </wp:inline>
+        </w:drawing>
+      </w:r>
+    </w:p>
+    <w:p>
+      <w:pPr>
+        <w:pStyle w:val="Ttulo1"/>
+      </w:pPr>
+      <w:bookmarkStart w:id="28" w:name="gráficas-de-deltas"/>
+      <w:r>
+        <w:t xml:space="preserve">Gráficas de deltas</w:t>
+      </w:r>
+      <w:bookmarkEnd w:id="28"/>
+    </w:p>
+    <w:p>
+      <w:pPr>
+        <w:pStyle w:val="Ttulo2"/>
+      </w:pPr>
+      <w:bookmarkStart w:id="29" w:name="deltacolesterolnohdl"/>
+      <w:r>
+        <w:t xml:space="preserve">deltacolesterolNOHDL</w:t>
+      </w:r>
+      <w:bookmarkEnd w:id="29"/>
+    </w:p>
+    <w:p>
+      <w:pPr>
+        <w:pStyle w:val="FirstParagraph"/>
+      </w:pPr>
+      <w:r>
+        <w:drawing>
+          <wp:inline>
+            <wp:extent cx="5600700" cy="4107179"/>
+            <wp:effectExtent b="0" l="0" r="0" t="0"/>
+            <wp:docPr descr="" title="" id="1" name="Picture"/>
+            <a:graphic>
+              <a:graphicData uri="http://schemas.openxmlformats.org/drawingml/2006/picture">
+                <pic:pic>
+                  <pic:nvPicPr>
+                    <pic:cNvPr descr="analisis_val_3_files/figure-docx/unnamed-chunk-15-1.png" id="0" name="Picture"/>
+                    <pic:cNvPicPr>
+                      <a:picLocks noChangeArrowheads="1" noChangeAspect="1"/>
+                    </pic:cNvPicPr>
+                  </pic:nvPicPr>
+                  <pic:blipFill>
+                    <a:blip r:embed="rId30"/>
+                    <a:stretch>
+                      <a:fillRect/>
+                    </a:stretch>
+                  </pic:blipFill>
+                  <pic:spPr bwMode="auto">
+                    <a:xfrm>
+                      <a:off x="0" y="0"/>
+                      <a:ext cx="5600700" cy="4107179"/>
+                    </a:xfrm>
+                    <a:prstGeom prst="rect">
+                      <a:avLst/>
+                    </a:prstGeom>
+                    <a:noFill/>
+                    <a:ln w="9525">
+                      <a:noFill/>
+                      <a:headEnd/>
+                      <a:tailEnd/>
+                    </a:ln>
+                  </pic:spPr>
+                </pic:pic>
+              </a:graphicData>
+            </a:graphic>
+          </wp:inline>
+        </w:drawing>
+      </w:r>
+    </w:p>
+    <w:p>
+      <w:pPr>
+        <w:pStyle w:val="Ttulo2"/>
+      </w:pPr>
+      <w:bookmarkStart w:id="31" w:name="deltacolesterolnohdl-1"/>
+      <w:r>
+        <w:t xml:space="preserve">deltacolesterolNOHDL</w:t>
+      </w:r>
+      <w:bookmarkEnd w:id="31"/>
+    </w:p>
+    <w:p>
+      <w:pPr>
+        <w:pStyle w:val="FirstParagraph"/>
+      </w:pPr>
+      <w:r>
+        <w:drawing>
+          <wp:inline>
+            <wp:extent cx="5600700" cy="4107179"/>
+            <wp:effectExtent b="0" l="0" r="0" t="0"/>
+            <wp:docPr descr="" title="" id="1" name="Picture"/>
+            <a:graphic>
+              <a:graphicData uri="http://schemas.openxmlformats.org/drawingml/2006/picture">
+                <pic:pic>
+                  <pic:nvPicPr>
+                    <pic:cNvPr descr="analisis_val_3_files/figure-docx/unnamed-chunk-16-1.png" id="0" name="Picture"/>
+                    <pic:cNvPicPr>
+                      <a:picLocks noChangeArrowheads="1" noChangeAspect="1"/>
+                    </pic:cNvPicPr>
+                  </pic:nvPicPr>
+                  <pic:blipFill>
+                    <a:blip r:embed="rId32"/>
+                    <a:stretch>
+                      <a:fillRect/>
+                    </a:stretch>
+                  </pic:blipFill>
+                  <pic:spPr bwMode="auto">
+                    <a:xfrm>
+                      <a:off x="0" y="0"/>
+                      <a:ext cx="5600700" cy="4107179"/>
+                    </a:xfrm>
+                    <a:prstGeom prst="rect">
+                      <a:avLst/>
+                    </a:prstGeom>
+                    <a:noFill/>
+                    <a:ln w="9525">
+                      <a:noFill/>
+                      <a:headEnd/>
+                      <a:tailEnd/>
+                    </a:ln>
+                  </pic:spPr>
+                </pic:pic>
+              </a:graphicData>
+            </a:graphic>
+          </wp:inline>
+        </w:drawing>
+      </w:r>
+    </w:p>
+    <w:p>
+      <w:pPr>
+        <w:pStyle w:val="Ttulo2"/>
+      </w:pPr>
+      <w:bookmarkStart w:id="33" w:name="deltaldl"/>
+      <w:r>
+        <w:t xml:space="preserve">deltaLDL</w:t>
+      </w:r>
+      <w:bookmarkEnd w:id="33"/>
+    </w:p>
+    <w:p>
+      <w:pPr>
+        <w:pStyle w:val="FirstParagraph"/>
+      </w:pPr>
+      <w:r>
+        <w:drawing>
+          <wp:inline>
+            <wp:extent cx="5600700" cy="4107179"/>
+            <wp:effectExtent b="0" l="0" r="0" t="0"/>
+            <wp:docPr descr="" title="" id="1" name="Picture"/>
+            <a:graphic>
+              <a:graphicData uri="http://schemas.openxmlformats.org/drawingml/2006/picture">
+                <pic:pic>
+                  <pic:nvPicPr>
+                    <pic:cNvPr descr="analisis_val_3_files/figure-docx/unnamed-chunk-17-1.png" id="0" name="Picture"/>
+                    <pic:cNvPicPr>
+                      <a:picLocks noChangeArrowheads="1" noChangeAspect="1"/>
+                    </pic:cNvPicPr>
+                  </pic:nvPicPr>
+                  <pic:blipFill>
+                    <a:blip r:embed="rId34"/>
+                    <a:stretch>
+                      <a:fillRect/>
+                    </a:stretch>
+                  </pic:blipFill>
+                  <pic:spPr bwMode="auto">
+                    <a:xfrm>
+                      <a:off x="0" y="0"/>
+                      <a:ext cx="5600700" cy="4107179"/>
+                    </a:xfrm>
+                    <a:prstGeom prst="rect">
+                      <a:avLst/>
+                    </a:prstGeom>
+                    <a:noFill/>
+                    <a:ln w="9525">
+                      <a:noFill/>
+                      <a:headEnd/>
+                      <a:tailEnd/>
+                    </a:ln>
+                  </pic:spPr>
+                </pic:pic>
+              </a:graphicData>
+            </a:graphic>
+          </wp:inline>
+        </w:drawing>
+      </w:r>
+    </w:p>
+    <w:p>
+      <w:pPr>
+        <w:pStyle w:val="Ttulo2"/>
+      </w:pPr>
+      <w:bookmarkStart w:id="35" w:name="deltavldl"/>
+      <w:r>
+        <w:t xml:space="preserve">deltaVldl</w:t>
+      </w:r>
+      <w:bookmarkEnd w:id="35"/>
+    </w:p>
+    <w:p>
+      <w:pPr>
+        <w:pStyle w:val="FirstParagraph"/>
+      </w:pPr>
+      <w:r>
+        <w:drawing>
+          <wp:inline>
+            <wp:extent cx="5600700" cy="4107179"/>
+            <wp:effectExtent b="0" l="0" r="0" t="0"/>
+            <wp:docPr descr="" title="" id="1" name="Picture"/>
+            <a:graphic>
+              <a:graphicData uri="http://schemas.openxmlformats.org/drawingml/2006/picture">
+                <pic:pic>
+                  <pic:nvPicPr>
+                    <pic:cNvPr descr="analisis_val_3_files/figure-docx/unnamed-chunk-18-1.png" id="0" name="Picture"/>
+                    <pic:cNvPicPr>
+                      <a:picLocks noChangeArrowheads="1" noChangeAspect="1"/>
+                    </pic:cNvPicPr>
+                  </pic:nvPicPr>
+                  <pic:blipFill>
+                    <a:blip r:embed="rId36"/>
+                    <a:stretch>
+                      <a:fillRect/>
+                    </a:stretch>
+                  </pic:blipFill>
+                  <pic:spPr bwMode="auto">
+                    <a:xfrm>
+                      <a:off x="0" y="0"/>
+                      <a:ext cx="5600700" cy="4107179"/>
+                    </a:xfrm>
+                    <a:prstGeom prst="rect">
+                      <a:avLst/>
+                    </a:prstGeom>
+                    <a:noFill/>
+                    <a:ln w="9525">
+                      <a:noFill/>
+                      <a:headEnd/>
+                      <a:tailEnd/>
+                    </a:ln>
+                  </pic:spPr>
+                </pic:pic>
+              </a:graphicData>
+            </a:graphic>
+          </wp:inline>
+        </w:drawing>
+      </w:r>
+    </w:p>
+    <w:p>
+      <w:pPr>
+        <w:pStyle w:val="Ttulo2"/>
+      </w:pPr>
+      <w:bookmarkStart w:id="37" w:name="deltaapoa1"/>
+      <w:r>
+        <w:t xml:space="preserve">deltaApoA1</w:t>
+      </w:r>
+      <w:bookmarkEnd w:id="37"/>
+    </w:p>
+    <w:p>
+      <w:pPr>
+        <w:pStyle w:val="FirstParagraph"/>
+      </w:pPr>
+      <w:r>
+        <w:drawing>
+          <wp:inline>
+            <wp:extent cx="5600700" cy="4107179"/>
+            <wp:effectExtent b="0" l="0" r="0" t="0"/>
+            <wp:docPr descr="" title="" id="1" name="Picture"/>
+            <a:graphic>
+              <a:graphicData uri="http://schemas.openxmlformats.org/drawingml/2006/picture">
+                <pic:pic>
+                  <pic:nvPicPr>
+                    <pic:cNvPr descr="analisis_val_3_files/figure-docx/unnamed-chunk-19-1.png" id="0" name="Picture"/>
+                    <pic:cNvPicPr>
+                      <a:picLocks noChangeArrowheads="1" noChangeAspect="1"/>
+                    </pic:cNvPicPr>
+                  </pic:nvPicPr>
+                  <pic:blipFill>
+                    <a:blip r:embed="rId38"/>
+                    <a:stretch>
+                      <a:fillRect/>
+                    </a:stretch>
+                  </pic:blipFill>
+                  <pic:spPr bwMode="auto">
+                    <a:xfrm>
+                      <a:off x="0" y="0"/>
+                      <a:ext cx="5600700" cy="4107179"/>
+                    </a:xfrm>
+                    <a:prstGeom prst="rect">
+                      <a:avLst/>
+                    </a:prstGeom>
+                    <a:noFill/>
+                    <a:ln w="9525">
+                      <a:noFill/>
+                      <a:headEnd/>
+                      <a:tailEnd/>
+                    </a:ln>
+                  </pic:spPr>
+                </pic:pic>
+              </a:graphicData>
+            </a:graphic>
+          </wp:inline>
+        </w:drawing>
+      </w:r>
+    </w:p>
+    <w:p>
+      <w:pPr>
+        <w:pStyle w:val="Ttulo2"/>
+      </w:pPr>
+      <w:bookmarkStart w:id="39" w:name="deltaapob"/>
+      <w:r>
+        <w:t xml:space="preserve">deltaApoB</w:t>
+      </w:r>
+      <w:bookmarkEnd w:id="39"/>
+    </w:p>
+    <w:p>
+      <w:pPr>
+        <w:pStyle w:val="FirstParagraph"/>
+      </w:pPr>
+      <w:r>
+        <w:drawing>
+          <wp:inline>
+            <wp:extent cx="5600700" cy="4107179"/>
+            <wp:effectExtent b="0" l="0" r="0" t="0"/>
+            <wp:docPr descr="" title="" id="1" name="Picture"/>
+            <a:graphic>
+              <a:graphicData uri="http://schemas.openxmlformats.org/drawingml/2006/picture">
+                <pic:pic>
+                  <pic:nvPicPr>
+                    <pic:cNvPr descr="analisis_val_3_files/figure-docx/unnamed-chunk-20-1.png" id="0" name="Picture"/>
+                    <pic:cNvPicPr>
+                      <a:picLocks noChangeArrowheads="1" noChangeAspect="1"/>
+                    </pic:cNvPicPr>
+                  </pic:nvPicPr>
+                  <pic:blipFill>
+                    <a:blip r:embed="rId40"/>
+                    <a:stretch>
+                      <a:fillRect/>
+                    </a:stretch>
+                  </pic:blipFill>
+                  <pic:spPr bwMode="auto">
+                    <a:xfrm>
+                      <a:off x="0" y="0"/>
+                      <a:ext cx="5600700" cy="4107179"/>
+                    </a:xfrm>
+                    <a:prstGeom prst="rect">
+                      <a:avLst/>
+                    </a:prstGeom>
+                    <a:noFill/>
+                    <a:ln w="9525">
+                      <a:noFill/>
+                      <a:headEnd/>
+                      <a:tailEnd/>
+                    </a:ln>
+                  </pic:spPr>
+                </pic:pic>
+              </a:graphicData>
+            </a:graphic>
+          </wp:inline>
+        </w:drawing>
+      </w:r>
+    </w:p>
+    <w:p>
+      <w:pPr>
+        <w:pStyle w:val="Ttulo2"/>
+      </w:pPr>
+      <w:bookmarkStart w:id="41" w:name="deltaratioldlhdl"/>
+      <w:r>
+        <w:t xml:space="preserve">deltaratioldlhdl</w:t>
+      </w:r>
+      <w:bookmarkEnd w:id="41"/>
+    </w:p>
+    <w:p>
+      <w:pPr>
+        <w:pStyle w:val="FirstParagraph"/>
+      </w:pPr>
+      <w:r>
+        <w:drawing>
+          <wp:inline>
+            <wp:extent cx="5600700" cy="4107179"/>
+            <wp:effectExtent b="0" l="0" r="0" t="0"/>
+            <wp:docPr descr="" title="" id="1" name="Picture"/>
+            <a:graphic>
+              <a:graphicData uri="http://schemas.openxmlformats.org/drawingml/2006/picture">
+                <pic:pic>
+                  <pic:nvPicPr>
+                    <pic:cNvPr descr="analisis_val_3_files/figure-docx/unnamed-chunk-21-1.png" id="0" name="Picture"/>
+                    <pic:cNvPicPr>
+                      <a:picLocks noChangeArrowheads="1" noChangeAspect="1"/>
+                    </pic:cNvPicPr>
+                  </pic:nvPicPr>
+                  <pic:blipFill>
+                    <a:blip r:embed="rId42"/>
+                    <a:stretch>
+                      <a:fillRect/>
+                    </a:stretch>
+                  </pic:blipFill>
+                  <pic:spPr bwMode="auto">
+                    <a:xfrm>
+                      <a:off x="0" y="0"/>
+                      <a:ext cx="5600700" cy="4107179"/>
+                    </a:xfrm>
+                    <a:prstGeom prst="rect">
+                      <a:avLst/>
+                    </a:prstGeom>
+                    <a:noFill/>
+                    <a:ln w="9525">
+                      <a:noFill/>
+                      <a:headEnd/>
+                      <a:tailEnd/>
+                    </a:ln>
+                  </pic:spPr>
+                </pic:pic>
+              </a:graphicData>
+            </a:graphic>
+          </wp:inline>
+        </w:drawing>
+      </w:r>
+    </w:p>
+    <w:p>
+      <w:pPr>
+        <w:pStyle w:val="Ttulo2"/>
+      </w:pPr>
+      <w:bookmarkStart w:id="43" w:name="deltaratioapobapoa"/>
+      <w:r>
+        <w:t xml:space="preserve">DELTAratioApoBApoA</w:t>
+      </w:r>
+      <w:bookmarkEnd w:id="43"/>
+    </w:p>
+    <w:p>
+      <w:pPr>
+        <w:pStyle w:val="FirstParagraph"/>
+      </w:pPr>
+      <w:r>
+        <w:drawing>
+          <wp:inline>
+            <wp:extent cx="5600700" cy="4107179"/>
+            <wp:effectExtent b="0" l="0" r="0" t="0"/>
+            <wp:docPr descr="" title="" id="1" name="Picture"/>
+            <a:graphic>
+              <a:graphicData uri="http://schemas.openxmlformats.org/drawingml/2006/picture">
+                <pic:pic>
+                  <pic:nvPicPr>
+                    <pic:cNvPr descr="analisis_val_3_files/figure-docx/unnamed-chunk-22-1.png" id="0" name="Picture"/>
+                    <pic:cNvPicPr>
+                      <a:picLocks noChangeArrowheads="1" noChangeAspect="1"/>
+                    </pic:cNvPicPr>
+                  </pic:nvPicPr>
+                  <pic:blipFill>
+                    <a:blip r:embed="rId44"/>
+                    <a:stretch>
+                      <a:fillRect/>
+                    </a:stretch>
+                  </pic:blipFill>
+                  <pic:spPr bwMode="auto">
+                    <a:xfrm>
+                      <a:off x="0" y="0"/>
+                      <a:ext cx="5600700" cy="4107179"/>
+                    </a:xfrm>
+                    <a:prstGeom prst="rect">
+                      <a:avLst/>
+                    </a:prstGeom>
+                    <a:noFill/>
+                    <a:ln w="9525">
+                      <a:noFill/>
+                      <a:headEnd/>
+                      <a:tailEnd/>
+                    </a:ln>
+                  </pic:spPr>
+                </pic:pic>
+              </a:graphicData>
+            </a:graphic>
+          </wp:inline>
+        </w:drawing>
+      </w:r>
+    </w:p>
+    <w:p>
+      <w:pPr>
+        <w:pStyle w:val="Ttulo2"/>
+      </w:pPr>
+      <w:bookmarkStart w:id="45" w:name="deltaratiotghdl"/>
+      <w:r>
+        <w:t xml:space="preserve">DELTAratioTGHDL</w:t>
+      </w:r>
+      <w:bookmarkEnd w:id="45"/>
+    </w:p>
+    <w:p>
+      <w:pPr>
+        <w:pStyle w:val="FirstParagraph"/>
+      </w:pPr>
+      <w:r>
+        <w:drawing>
+          <wp:inline>
+            <wp:extent cx="5600700" cy="4107179"/>
+            <wp:effectExtent b="0" l="0" r="0" t="0"/>
+            <wp:docPr descr="" title="" id="1" name="Picture"/>
+            <a:graphic>
+              <a:graphicData uri="http://schemas.openxmlformats.org/drawingml/2006/picture">
+                <pic:pic>
+                  <pic:nvPicPr>
+                    <pic:cNvPr descr="analisis_val_3_files/figure-docx/unnamed-chunk-23-1.png" id="0" name="Picture"/>
+                    <pic:cNvPicPr>
+                      <a:picLocks noChangeArrowheads="1" noChangeAspect="1"/>
+                    </pic:cNvPicPr>
+                  </pic:nvPicPr>
+                  <pic:blipFill>
+                    <a:blip r:embed="rId46"/>
+                    <a:stretch>
+                      <a:fillRect/>
+                    </a:stretch>
+                  </pic:blipFill>
+                  <pic:spPr bwMode="auto">
+                    <a:xfrm>
+                      <a:off x="0" y="0"/>
+                      <a:ext cx="5600700" cy="4107179"/>
+                    </a:xfrm>
+                    <a:prstGeom prst="rect">
+                      <a:avLst/>
+                    </a:prstGeom>
+                    <a:noFill/>
+                    <a:ln w="9525">
+                      <a:noFill/>
+                      <a:headEnd/>
+                      <a:tailEnd/>
+                    </a:ln>
+                  </pic:spPr>
+                </pic:pic>
+              </a:graphicData>
+            </a:graphic>
+          </wp:inline>
+        </w:drawing>
+      </w:r>
+    </w:p>
+    <w:p>
+      <w:pPr>
+        <w:pStyle w:val="Ttulo2"/>
+      </w:pPr>
+      <w:bookmarkStart w:id="47" w:name="deltapcr"/>
+      <w:r>
+        <w:t xml:space="preserve">deltaPCR</w:t>
+      </w:r>
+      <w:bookmarkEnd w:id="47"/>
+    </w:p>
+    <w:p>
+      <w:pPr>
+        <w:pStyle w:val="FirstParagraph"/>
+      </w:pPr>
+      <w:r>
+        <w:drawing>
+          <wp:inline>
+            <wp:extent cx="5600700" cy="4107179"/>
+            <wp:effectExtent b="0" l="0" r="0" t="0"/>
+            <wp:docPr descr="" title="" id="1" name="Picture"/>
+            <a:graphic>
+              <a:graphicData uri="http://schemas.openxmlformats.org/drawingml/2006/picture">
+                <pic:pic>
+                  <pic:nvPicPr>
+                    <pic:cNvPr descr="analisis_val_3_files/figure-docx/unnamed-chunk-24-1.png" id="0" name="Picture"/>
+                    <pic:cNvPicPr>
+                      <a:picLocks noChangeArrowheads="1" noChangeAspect="1"/>
+                    </pic:cNvPicPr>
+                  </pic:nvPicPr>
+                  <pic:blipFill>
+                    <a:blip r:embed="rId48"/>
+                    <a:stretch>
+                      <a:fillRect/>
+                    </a:stretch>
+                  </pic:blipFill>
+                  <pic:spPr bwMode="auto">
+                    <a:xfrm>
+                      <a:off x="0" y="0"/>
+                      <a:ext cx="5600700" cy="4107179"/>
+                    </a:xfrm>
+                    <a:prstGeom prst="rect">
+                      <a:avLst/>
+                    </a:prstGeom>
+                    <a:noFill/>
+                    <a:ln w="9525">
+                      <a:noFill/>
+                      <a:headEnd/>
+                      <a:tailEnd/>
+                    </a:ln>
+                  </pic:spPr>
+                </pic:pic>
+              </a:graphicData>
+            </a:graphic>
+          </wp:inline>
+        </w:drawing>
+      </w:r>
+    </w:p>
     <w:sectPr>
       <w:pgSz w:w="12240" w:h="15840"/>
       <w:pgMar w:top="1417" w:right="1701" w:bottom="1417" w:left="1701" w:header="720" w:footer="720" w:gutter="0"/>

</xml_diff>